<commit_message>
week 3 final project
</commit_message>
<xml_diff>
--- a/242FinalProj_Week3_Rubrics_Zhanyan_Zhu.docx
+++ b/242FinalProj_Week3_Rubrics_Zhanyan_Zhu.docx
@@ -15,7 +15,7 @@
           <w:sz w:val="40"/>
           <w:szCs w:val="40"/>
         </w:rPr>
-        <w:t>Week 3</w:t>
+        <w:t>Week 4</w:t>
       </w:r>
       <w:r>
         <w:rPr>
@@ -52,7 +52,10 @@
     </w:p>
     <w:p>
       <w:r>
-        <w:t>Requirement 1: Improve calendar system</w:t>
+        <w:t xml:space="preserve">Requirement 1: </w:t>
+      </w:r>
+      <w:r>
+        <w:t>Add Notification Tab</w:t>
       </w:r>
     </w:p>
     <w:p>
@@ -83,16 +86,111 @@
         <w:rPr>
           <w:rFonts w:asciiTheme="minorHAnsi" w:hAnsiTheme="minorHAnsi" w:cstheme="minorBidi"/>
         </w:rPr>
-        <w:t xml:space="preserve">share event with your friend and add event to your friend’s calendar. </w:t>
-      </w:r>
-      <w:r>
+        <w:t>to receive friend request, calendar request.</w:t>
+      </w:r>
+      <w:r>
+        <w:t xml:space="preserve"> Great and clean UI implemented.</w:t>
+      </w:r>
+    </w:p>
+    <w:p>
+      <w:pPr>
+        <w:shd w:val="clear" w:color="auto" w:fill="FFFFFF"/>
+        <w:spacing w:before="100" w:beforeAutospacing="1" w:after="100" w:afterAutospacing="1"/>
+        <w:ind w:left="720"/>
+      </w:pPr>
+      <w:r>
+        <w:rPr>
+          <w:rFonts w:asciiTheme="minorHAnsi" w:hAnsiTheme="minorHAnsi" w:cstheme="minorBidi"/>
+        </w:rPr>
+        <w:t xml:space="preserve">2 </w:t>
+      </w:r>
+      <w:proofErr w:type="gramStart"/>
+      <w:r>
+        <w:rPr>
+          <w:rFonts w:asciiTheme="minorHAnsi" w:hAnsiTheme="minorHAnsi" w:cstheme="minorBidi"/>
+        </w:rPr>
+        <w:t>points:</w:t>
+      </w:r>
+      <w:r>
+        <w:t>.</w:t>
+      </w:r>
+      <w:proofErr w:type="gramEnd"/>
+      <w:r>
+        <w:t xml:space="preserve"> Able to receive friend request and calendar request</w:t>
+      </w:r>
+    </w:p>
+    <w:p>
+      <w:pPr>
+        <w:shd w:val="clear" w:color="auto" w:fill="FFFFFF"/>
+        <w:spacing w:before="100" w:beforeAutospacing="1" w:after="100" w:afterAutospacing="1"/>
+        <w:ind w:left="720"/>
+      </w:pPr>
+      <w:r>
+        <w:t>1 points:</w:t>
+      </w:r>
+      <w:r>
+        <w:t xml:space="preserve"> </w:t>
+      </w:r>
+      <w:r>
+        <w:rPr>
+          <w:rFonts w:asciiTheme="minorHAnsi" w:hAnsiTheme="minorHAnsi" w:cstheme="minorBidi"/>
+        </w:rPr>
         <w:t>Able</w:t>
       </w:r>
       <w:r>
-        <w:t xml:space="preserve"> to interact with database</w:t>
-      </w:r>
-      <w:r>
-        <w:t>. Able to see friends’ calendar. Great and clean UI implemented.</w:t>
+        <w:rPr>
+          <w:rFonts w:asciiTheme="minorHAnsi" w:hAnsiTheme="minorHAnsi" w:cstheme="minorBidi"/>
+        </w:rPr>
+        <w:t xml:space="preserve"> </w:t>
+      </w:r>
+      <w:r>
+        <w:rPr>
+          <w:rFonts w:asciiTheme="minorHAnsi" w:hAnsiTheme="minorHAnsi" w:cstheme="minorBidi"/>
+        </w:rPr>
+        <w:t>to receive friend request</w:t>
+      </w:r>
+      <w:r>
+        <w:rPr>
+          <w:rFonts w:asciiTheme="minorHAnsi" w:hAnsiTheme="minorHAnsi" w:cstheme="minorBidi"/>
+        </w:rPr>
+        <w:t>.</w:t>
+      </w:r>
+    </w:p>
+    <w:p>
+      <w:pPr>
+        <w:rPr>
+          <w:lang w:eastAsia="zh-CN"/>
+        </w:rPr>
+      </w:pPr>
+    </w:p>
+    <w:p>
+      <w:r>
+        <w:t xml:space="preserve">Requirement 2: </w:t>
+      </w:r>
+      <w:r>
+        <w:t>Able to send post with picture</w:t>
+      </w:r>
+    </w:p>
+    <w:p>
+      <w:pPr>
+        <w:shd w:val="clear" w:color="auto" w:fill="FFFFFF"/>
+        <w:spacing w:before="100" w:beforeAutospacing="1" w:after="100" w:afterAutospacing="1"/>
+        <w:ind w:left="720"/>
+      </w:pPr>
+      <w:r>
+        <w:rPr>
+          <w:rFonts w:asciiTheme="minorHAnsi" w:hAnsiTheme="minorHAnsi" w:cstheme="minorBidi"/>
+        </w:rPr>
+        <w:t xml:space="preserve">2.5 points: </w:t>
+      </w:r>
+      <w:r>
+        <w:t>Has a c</w:t>
+      </w:r>
+      <w:r>
+        <w:t xml:space="preserve">lean and great UI and </w:t>
+      </w:r>
+      <w:r>
+        <w:t>able to post with picture. Interact with database.</w:t>
       </w:r>
     </w:p>
     <w:p>
@@ -108,67 +206,112 @@
         <w:t xml:space="preserve">2 points: </w:t>
       </w:r>
       <w:r>
-        <w:rPr>
-          <w:rFonts w:asciiTheme="minorHAnsi" w:hAnsiTheme="minorHAnsi" w:cstheme="minorBidi"/>
-        </w:rPr>
-        <w:t>Able</w:t>
-      </w:r>
-      <w:r>
-        <w:rPr>
-          <w:rFonts w:asciiTheme="minorHAnsi" w:hAnsiTheme="minorHAnsi" w:cstheme="minorBidi"/>
-        </w:rPr>
+        <w:t>Has a clean and great UI and able to post with picture</w:t>
+      </w:r>
+      <w:r>
         <w:t xml:space="preserve"> </w:t>
       </w:r>
-      <w:r>
-        <w:rPr>
-          <w:rFonts w:asciiTheme="minorHAnsi" w:hAnsiTheme="minorHAnsi" w:cstheme="minorBidi"/>
-        </w:rPr>
-        <w:t xml:space="preserve">share event with your friend and add event to your friend’s calendar. </w:t>
-      </w:r>
-      <w:r>
-        <w:t>Able to interact with database.</w:t>
+    </w:p>
+    <w:p>
+      <w:pPr>
+        <w:shd w:val="clear" w:color="auto" w:fill="FFFFFF"/>
+        <w:spacing w:before="100" w:beforeAutospacing="1" w:after="100" w:afterAutospacing="1"/>
+        <w:ind w:left="720"/>
+      </w:pPr>
+      <w:r>
+        <w:t xml:space="preserve">1 points: </w:t>
+      </w:r>
+      <w:r>
+        <w:t>Has basic UI</w:t>
+      </w:r>
+      <w:r>
+        <w:t>.</w:t>
+      </w:r>
+    </w:p>
+    <w:p/>
+    <w:p>
+      <w:r>
+        <w:t xml:space="preserve">Requirement 3: </w:t>
+      </w:r>
+      <w:r>
+        <w:t>Able to search for post</w:t>
+      </w:r>
+    </w:p>
+    <w:p>
+      <w:pPr>
+        <w:shd w:val="clear" w:color="auto" w:fill="FFFFFF"/>
+        <w:spacing w:before="100" w:beforeAutospacing="1" w:after="100" w:afterAutospacing="1"/>
+        <w:ind w:left="720"/>
+      </w:pPr>
+      <w:r>
+        <w:rPr>
+          <w:rFonts w:asciiTheme="minorHAnsi" w:hAnsiTheme="minorHAnsi" w:cstheme="minorBidi"/>
+        </w:rPr>
+        <w:t xml:space="preserve">2.5 points: </w:t>
+      </w:r>
+      <w:r>
+        <w:t>Able to search post via username and post context. Has great and clean UI.</w:t>
+      </w:r>
+    </w:p>
+    <w:p>
+      <w:pPr>
+        <w:shd w:val="clear" w:color="auto" w:fill="FFFFFF"/>
+        <w:spacing w:before="100" w:beforeAutospacing="1" w:after="100" w:afterAutospacing="1"/>
+        <w:ind w:left="720"/>
+      </w:pPr>
+      <w:r>
+        <w:rPr>
+          <w:rFonts w:asciiTheme="minorHAnsi" w:hAnsiTheme="minorHAnsi" w:cstheme="minorBidi"/>
+        </w:rPr>
+        <w:t xml:space="preserve">2 points: </w:t>
+      </w:r>
+      <w:r>
+        <w:t xml:space="preserve">Able to search </w:t>
+      </w:r>
+      <w:r>
+        <w:t xml:space="preserve">post </w:t>
+      </w:r>
+      <w:r>
+        <w:t>via username and post context</w:t>
       </w:r>
       <w:r>
         <w:t xml:space="preserve"> </w:t>
       </w:r>
-      <w:r>
-        <w:t>Able to see friends’ calendar.</w:t>
-      </w:r>
-    </w:p>
-    <w:p>
-      <w:pPr>
-        <w:shd w:val="clear" w:color="auto" w:fill="FFFFFF"/>
-        <w:spacing w:before="100" w:beforeAutospacing="1" w:after="100" w:afterAutospacing="1"/>
-        <w:ind w:left="720"/>
+    </w:p>
+    <w:p>
+      <w:pPr>
+        <w:shd w:val="clear" w:color="auto" w:fill="FFFFFF"/>
+        <w:spacing w:before="100" w:beforeAutospacing="1" w:after="100" w:afterAutospacing="1"/>
+        <w:ind w:left="720"/>
+        <w:rPr>
+          <w:lang w:eastAsia="zh-CN"/>
+        </w:rPr>
       </w:pPr>
       <w:r>
         <w:t xml:space="preserve">1 points: </w:t>
       </w:r>
       <w:r>
-        <w:t>Able to see friends’ calendar.</w:t>
-      </w:r>
-    </w:p>
-    <w:p>
-      <w:pPr>
+        <w:t>Able to search post via username</w:t>
+      </w:r>
+    </w:p>
+    <w:p/>
+    <w:p>
+      <w:r>
+        <w:t xml:space="preserve">Requirement 4:  </w:t>
+      </w:r>
+      <w:r>
+        <w:t>Friend Recommendation</w:t>
+      </w:r>
+    </w:p>
+    <w:p>
+      <w:pPr>
+        <w:shd w:val="clear" w:color="auto" w:fill="FFFFFF"/>
+        <w:spacing w:before="100" w:beforeAutospacing="1" w:after="100" w:afterAutospacing="1"/>
+        <w:ind w:left="720"/>
         <w:rPr>
           <w:lang w:eastAsia="zh-CN"/>
         </w:rPr>
       </w:pPr>
-    </w:p>
-    <w:p>
-      <w:r>
-        <w:t xml:space="preserve">Requirement 2: </w:t>
-      </w:r>
-      <w:r>
-        <w:t>Able to comment and like post</w:t>
-      </w:r>
-    </w:p>
-    <w:p>
-      <w:pPr>
-        <w:shd w:val="clear" w:color="auto" w:fill="FFFFFF"/>
-        <w:spacing w:before="100" w:beforeAutospacing="1" w:after="100" w:afterAutospacing="1"/>
-        <w:ind w:left="720"/>
-      </w:pPr>
       <w:r>
         <w:rPr>
           <w:rFonts w:asciiTheme="minorHAnsi" w:hAnsiTheme="minorHAnsi" w:cstheme="minorBidi"/>
@@ -176,34 +319,31 @@
         <w:t xml:space="preserve">2.5 points: </w:t>
       </w:r>
       <w:r>
-        <w:t>Has a c</w:t>
-      </w:r>
-      <w:r>
-        <w:t xml:space="preserve">lean and great UI and able to interact with </w:t>
-      </w:r>
-      <w:r>
-        <w:t>database</w:t>
-      </w:r>
-    </w:p>
-    <w:p>
-      <w:pPr>
-        <w:shd w:val="clear" w:color="auto" w:fill="FFFFFF"/>
-        <w:spacing w:before="100" w:beforeAutospacing="1" w:after="100" w:afterAutospacing="1"/>
-        <w:ind w:left="720"/>
-      </w:pPr>
-      <w:r>
-        <w:rPr>
-          <w:rFonts w:asciiTheme="minorHAnsi" w:hAnsiTheme="minorHAnsi" w:cstheme="minorBidi"/>
-        </w:rPr>
+        <w:t>Able to recommend user with most mutual friend. Great and clean UI.</w:t>
+      </w:r>
+    </w:p>
+    <w:p>
+      <w:pPr>
+        <w:shd w:val="clear" w:color="auto" w:fill="FFFFFF"/>
+        <w:spacing w:before="100" w:beforeAutospacing="1" w:after="100" w:afterAutospacing="1"/>
+        <w:ind w:left="720"/>
+      </w:pPr>
+      <w:r>
         <w:t xml:space="preserve">2 points: </w:t>
       </w:r>
       <w:r>
-        <w:t>Has a clean UI and great UI</w:t>
-      </w:r>
-    </w:p>
-    <w:p>
-      <w:pPr>
-        <w:shd w:val="clear" w:color="auto" w:fill="FFFFFF"/>
+        <w:t>Able to recommend user with most mutual friend</w:t>
+      </w:r>
+      <w:r>
+        <w:t xml:space="preserve"> </w:t>
+      </w:r>
+    </w:p>
+    <w:p>
+      <w:pPr>
+        <w:shd w:val="clear" w:color="auto" w:fill="FFFFFF"/>
+        <w:tabs>
+          <w:tab w:val="left" w:pos="4212"/>
+        </w:tabs>
         <w:spacing w:before="100" w:beforeAutospacing="1" w:after="100" w:afterAutospacing="1"/>
         <w:ind w:left="720"/>
       </w:pPr>
@@ -211,132 +351,19 @@
         <w:t xml:space="preserve">1 points: </w:t>
       </w:r>
       <w:r>
-        <w:t>Has basic UI</w:t>
-      </w:r>
-      <w:r>
-        <w:t>.</w:t>
-      </w:r>
-    </w:p>
-    <w:p/>
-    <w:p>
-      <w:r>
-        <w:t xml:space="preserve">Requirement 3: </w:t>
-      </w:r>
-      <w:r>
-        <w:t>Add profile picture</w:t>
-      </w:r>
-    </w:p>
-    <w:p>
-      <w:pPr>
-        <w:shd w:val="clear" w:color="auto" w:fill="FFFFFF"/>
-        <w:spacing w:before="100" w:beforeAutospacing="1" w:after="100" w:afterAutospacing="1"/>
-        <w:ind w:left="720"/>
-      </w:pPr>
-      <w:r>
-        <w:rPr>
-          <w:rFonts w:asciiTheme="minorHAnsi" w:hAnsiTheme="minorHAnsi" w:cstheme="minorBidi"/>
-        </w:rPr>
-        <w:t xml:space="preserve">2.5 points: </w:t>
-      </w:r>
-      <w:r>
-        <w:t>User can upload profile picture from local album and able to look past profile picture</w:t>
-      </w:r>
-    </w:p>
-    <w:p>
-      <w:pPr>
-        <w:shd w:val="clear" w:color="auto" w:fill="FFFFFF"/>
-        <w:spacing w:before="100" w:beforeAutospacing="1" w:after="100" w:afterAutospacing="1"/>
-        <w:ind w:left="720"/>
-      </w:pPr>
-      <w:r>
-        <w:rPr>
-          <w:rFonts w:asciiTheme="minorHAnsi" w:hAnsiTheme="minorHAnsi" w:cstheme="minorBidi"/>
-        </w:rPr>
-        <w:t xml:space="preserve">2 points: </w:t>
-      </w:r>
-      <w:r>
-        <w:t>User can upload profile picture from local album</w:t>
-      </w:r>
-    </w:p>
-    <w:p>
-      <w:pPr>
-        <w:shd w:val="clear" w:color="auto" w:fill="FFFFFF"/>
-        <w:spacing w:before="100" w:beforeAutospacing="1" w:after="100" w:afterAutospacing="1"/>
-        <w:ind w:left="720"/>
-        <w:rPr>
-          <w:lang w:eastAsia="zh-CN"/>
-        </w:rPr>
-      </w:pPr>
-      <w:r>
-        <w:t xml:space="preserve">1 points: </w:t>
-      </w:r>
-      <w:r>
-        <w:t>Every user has profile picture.</w:t>
-      </w:r>
-    </w:p>
-    <w:p/>
-    <w:p>
-      <w:r>
-        <w:t xml:space="preserve">Requirement 4:  </w:t>
-      </w:r>
-      <w:r>
-        <w:t>Data visualization</w:t>
-      </w:r>
-    </w:p>
-    <w:p>
-      <w:pPr>
-        <w:shd w:val="clear" w:color="auto" w:fill="FFFFFF"/>
-        <w:spacing w:before="100" w:beforeAutospacing="1" w:after="100" w:afterAutospacing="1"/>
-        <w:ind w:left="720"/>
-        <w:rPr>
-          <w:lang w:eastAsia="zh-CN"/>
-        </w:rPr>
-      </w:pPr>
-      <w:r>
-        <w:rPr>
-          <w:rFonts w:asciiTheme="minorHAnsi" w:hAnsiTheme="minorHAnsi" w:cstheme="minorBidi"/>
-        </w:rPr>
-        <w:t xml:space="preserve">2.5 points: </w:t>
-      </w:r>
-      <w:r>
-        <w:t>Two data visualization with great and clean UI</w:t>
-      </w:r>
-    </w:p>
-    <w:p>
-      <w:pPr>
-        <w:shd w:val="clear" w:color="auto" w:fill="FFFFFF"/>
-        <w:spacing w:before="100" w:beforeAutospacing="1" w:after="100" w:afterAutospacing="1"/>
-        <w:ind w:left="720"/>
-        <w:rPr>
-          <w:lang w:eastAsia="zh-CN"/>
-        </w:rPr>
-      </w:pPr>
-      <w:r>
-        <w:t xml:space="preserve">2 points: </w:t>
-      </w:r>
-      <w:r>
-        <w:t>one</w:t>
-      </w:r>
-      <w:r>
-        <w:t xml:space="preserve"> data visualization with great and clean UI</w:t>
-      </w:r>
-    </w:p>
-    <w:p>
-      <w:pPr>
-        <w:shd w:val="clear" w:color="auto" w:fill="FFFFFF"/>
-        <w:spacing w:before="100" w:beforeAutospacing="1" w:after="100" w:afterAutospacing="1"/>
-        <w:ind w:left="720"/>
-      </w:pPr>
-      <w:r>
-        <w:t xml:space="preserve">1 points: </w:t>
-      </w:r>
-      <w:r>
-        <w:t>one data visualization</w:t>
-      </w:r>
+        <w:t xml:space="preserve">Able to recommend user </w:t>
+      </w:r>
+    </w:p>
+    <w:p>
+      <w:pPr>
+        <w:shd w:val="clear" w:color="auto" w:fill="FFFFFF"/>
+        <w:tabs>
+          <w:tab w:val="left" w:pos="4212"/>
+        </w:tabs>
+        <w:spacing w:before="100" w:beforeAutospacing="1" w:after="100" w:afterAutospacing="1"/>
+      </w:pPr>
       <w:bookmarkStart w:id="0" w:name="_GoBack"/>
       <w:bookmarkEnd w:id="0"/>
-    </w:p>
-    <w:p>
       <w:r>
         <w:t xml:space="preserve">Testing:  </w:t>
       </w:r>
@@ -370,17 +397,17 @@
         </w:rPr>
       </w:pPr>
       <w:r>
+        <w:t>2 points: great test case implementation</w:t>
+      </w:r>
+    </w:p>
+    <w:p>
+      <w:pPr>
+        <w:shd w:val="clear" w:color="auto" w:fill="FFFFFF"/>
+        <w:spacing w:before="100" w:beforeAutospacing="1" w:after="100" w:afterAutospacing="1"/>
+        <w:ind w:left="720"/>
+      </w:pPr>
+      <w:r>
         <w:lastRenderedPageBreak/>
-        <w:t>2 points: great test case implementation</w:t>
-      </w:r>
-    </w:p>
-    <w:p>
-      <w:pPr>
-        <w:shd w:val="clear" w:color="auto" w:fill="FFFFFF"/>
-        <w:spacing w:before="100" w:beforeAutospacing="1" w:after="100" w:afterAutospacing="1"/>
-        <w:ind w:left="720"/>
-      </w:pPr>
-      <w:r>
         <w:t>1 points: manual test plan</w:t>
       </w:r>
     </w:p>

</xml_diff>